<commit_message>
added more things ...
</commit_message>
<xml_diff>
--- a/Documentatie/Doc1.docx
+++ b/Documentatie/Doc1.docx
@@ -85,8 +85,6 @@
           </wp:inline>
         </w:drawing>
       </w:r>
-      <w:bookmarkStart w:id="0" w:name="_GoBack"/>
-      <w:bookmarkEnd w:id="0"/>
       <w:r>
         <w:rPr>
           <w:noProof/>
@@ -214,11 +212,43 @@
       </w:r>
       <w:r>
         <w:rPr>
+          <w:lang w:val="en-US"/>
+        </w:rPr>
+        <w:object w:dxaOrig="10917" w:dyaOrig="18221">
+          <v:shapetype id="_x0000_t75" coordsize="21600,21600" o:spt="75" o:preferrelative="t" path="m@4@5l@4@11@9@11@9@5xe" filled="f" stroked="f">
+            <v:stroke joinstyle="miter"/>
+            <v:formulas>
+              <v:f eqn="if lineDrawn pixelLineWidth 0"/>
+              <v:f eqn="sum @0 1 0"/>
+              <v:f eqn="sum 0 0 @1"/>
+              <v:f eqn="prod @2 1 2"/>
+              <v:f eqn="prod @3 21600 pixelWidth"/>
+              <v:f eqn="prod @3 21600 pixelHeight"/>
+              <v:f eqn="sum @0 0 1"/>
+              <v:f eqn="prod @6 1 2"/>
+              <v:f eqn="prod @7 21600 pixelWidth"/>
+              <v:f eqn="sum @8 21600 0"/>
+              <v:f eqn="prod @7 21600 pixelHeight"/>
+              <v:f eqn="sum @10 21600 0"/>
+            </v:formulas>
+            <v:path o:extrusionok="f" gradientshapeok="t" o:connecttype="rect"/>
+            <o:lock v:ext="edit" aspectratio="t"/>
+          </v:shapetype>
+          <v:shape id="_x0000_i1025" type="#_x0000_t75" style="width:471.4pt;height:665.65pt" o:ole="">
+            <v:imagedata r:id="rId10" o:title=""/>
+          </v:shape>
+          <o:OLEObject Type="Embed" ProgID="Visio.Drawing.11" ShapeID="_x0000_i1025" DrawAspect="Content" ObjectID="_1511088191" r:id="rId11"/>
+        </w:object>
+      </w:r>
+      <w:bookmarkStart w:id="0" w:name="_GoBack"/>
+      <w:bookmarkEnd w:id="0"/>
+      <w:r>
+        <w:rPr>
           <w:noProof/>
           <w:lang w:eastAsia="nl-NL"/>
         </w:rPr>
         <w:drawing>
-          <wp:inline distT="0" distB="0" distL="0" distR="0" wp14:anchorId="0CA7C93A" wp14:editId="1BDF6940">
+          <wp:inline distT="0" distB="0" distL="0" distR="0" wp14:anchorId="226101BA" wp14:editId="7E8C0EC3">
             <wp:extent cx="5760720" cy="2856474"/>
             <wp:effectExtent l="0" t="0" r="0" b="1270"/>
             <wp:docPr id="1" name="Afbeelding 1"/>
@@ -233,7 +263,7 @@
                     <pic:cNvPicPr/>
                   </pic:nvPicPr>
                   <pic:blipFill>
-                    <a:blip r:embed="rId10"/>
+                    <a:blip r:embed="rId12"/>
                     <a:stretch>
                       <a:fillRect/>
                     </a:stretch>

</xml_diff>